<commit_message>
added my notes to word doc
</commit_message>
<xml_diff>
--- a/GreenBrewBros.docx
+++ b/GreenBrewBros.docx
@@ -1,6 +1,6 @@
 
 <file path=word/document.xml><?xml version="1.0" encoding="utf-8"?>
-<w:document xmlns:wpc="http://schemas.microsoft.com/office/word/2010/wordprocessingCanvas" xmlns:cx="http://schemas.microsoft.com/office/drawing/2014/chartex" xmlns:cx1="http://schemas.microsoft.com/office/drawing/2015/9/8/chartex" xmlns:cx2="http://schemas.microsoft.com/office/drawing/2015/10/21/chartex" xmlns:cx3="http://schemas.microsoft.com/office/drawing/2016/5/9/chartex" xmlns:cx4="http://schemas.microsoft.com/office/drawing/2016/5/10/chartex" xmlns:cx5="http://schemas.microsoft.com/office/drawing/2016/5/11/chartex" xmlns:cx6="http://schemas.microsoft.com/office/drawing/2016/5/12/chartex" xmlns:cx7="http://schemas.microsoft.com/office/drawing/2016/5/13/chartex" xmlns:cx8="http://schemas.microsoft.com/office/drawing/2016/5/14/chartex" xmlns:mc="http://schemas.openxmlformats.org/markup-compatibility/2006" xmlns:aink="http://schemas.microsoft.com/office/drawing/2016/ink" xmlns:am3d="http://schemas.microsoft.com/office/drawing/2017/model3d" xmlns:o="urn:schemas-microsoft-com:office:office" xmlns:oel="http://schemas.microsoft.com/office/2019/extlst" xmlns:r="http://schemas.openxmlformats.org/officeDocument/2006/relationships" xmlns:m="http://schemas.openxmlformats.org/officeDocument/2006/math" xmlns:v="urn:schemas-microsoft-com:vml" xmlns:wp14="http://schemas.microsoft.com/office/word/2010/wordprocessingDrawing" xmlns:wp="http://schemas.openxmlformats.org/drawingml/2006/wordprocessingDrawing" xmlns:w10="urn:schemas-microsoft-com:office:word" xmlns:w="http://schemas.openxmlformats.org/wordprocessingml/2006/main" xmlns:w14="http://schemas.microsoft.com/office/word/2010/wordml" xmlns:w15="http://schemas.microsoft.com/office/word/2012/wordml" xmlns:w16cex="http://schemas.microsoft.com/office/word/2018/wordml/cex" xmlns:w16cid="http://schemas.microsoft.com/office/word/2016/wordml/cid" xmlns:w16="http://schemas.microsoft.com/office/word/2018/wordml" xmlns:w16du="http://schemas.microsoft.com/office/word/2023/wordml/word16du" xmlns:w16sdtdh="http://schemas.microsoft.com/office/word/2020/wordml/sdtdatahash" xmlns:w16se="http://schemas.microsoft.com/office/word/2015/wordml/symex" xmlns:wpg="http://schemas.microsoft.com/office/word/2010/wordprocessingGroup" xmlns:wpi="http://schemas.microsoft.com/office/word/2010/wordprocessingInk" xmlns:wne="http://schemas.microsoft.com/office/word/2006/wordml" xmlns:wps="http://schemas.microsoft.com/office/word/2010/wordprocessingShape" mc:Ignorable="w14 w15 w16se w16cid w16 w16cex w16sdtdh wp14">
+<w:document xmlns:wpc="http://schemas.microsoft.com/office/word/2010/wordprocessingCanvas" xmlns:cx="http://schemas.microsoft.com/office/drawing/2014/chartex" xmlns:cx1="http://schemas.microsoft.com/office/drawing/2015/9/8/chartex" xmlns:cx2="http://schemas.microsoft.com/office/drawing/2015/10/21/chartex" xmlns:cx3="http://schemas.microsoft.com/office/drawing/2016/5/9/chartex" xmlns:cx4="http://schemas.microsoft.com/office/drawing/2016/5/10/chartex" xmlns:cx5="http://schemas.microsoft.com/office/drawing/2016/5/11/chartex" xmlns:cx6="http://schemas.microsoft.com/office/drawing/2016/5/12/chartex" xmlns:cx7="http://schemas.microsoft.com/office/drawing/2016/5/13/chartex" xmlns:cx8="http://schemas.microsoft.com/office/drawing/2016/5/14/chartex" xmlns:mc="http://schemas.openxmlformats.org/markup-compatibility/2006" xmlns:aink="http://schemas.microsoft.com/office/drawing/2016/ink" xmlns:am3d="http://schemas.microsoft.com/office/drawing/2017/model3d" xmlns:o="urn:schemas-microsoft-com:office:office" xmlns:oel="http://schemas.microsoft.com/office/2019/extlst" xmlns:r="http://schemas.openxmlformats.org/officeDocument/2006/relationships" xmlns:m="http://schemas.openxmlformats.org/officeDocument/2006/math" xmlns:v="urn:schemas-microsoft-com:vml" xmlns:wp14="http://schemas.microsoft.com/office/word/2010/wordprocessingDrawing" xmlns:wp="http://schemas.openxmlformats.org/drawingml/2006/wordprocessingDrawing" xmlns:w10="urn:schemas-microsoft-com:office:word" xmlns:w="http://schemas.openxmlformats.org/wordprocessingml/2006/main" xmlns:w14="http://schemas.microsoft.com/office/word/2010/wordml" xmlns:w15="http://schemas.microsoft.com/office/word/2012/wordml" xmlns:w16cex="http://schemas.microsoft.com/office/word/2018/wordml/cex" xmlns:w16cid="http://schemas.microsoft.com/office/word/2016/wordml/cid" xmlns:w16="http://schemas.microsoft.com/office/word/2018/wordml" xmlns:w16sdtdh="http://schemas.microsoft.com/office/word/2020/wordml/sdtdatahash" xmlns:w16se="http://schemas.microsoft.com/office/word/2015/wordml/symex" xmlns:wpg="http://schemas.microsoft.com/office/word/2010/wordprocessingGroup" xmlns:wpi="http://schemas.microsoft.com/office/word/2010/wordprocessingInk" xmlns:wne="http://schemas.microsoft.com/office/word/2006/wordml" xmlns:wps="http://schemas.microsoft.com/office/word/2010/wordprocessingShape" mc:Ignorable="w14 w15 w16se w16cid w16 w16cex w16sdtdh wp14">
   <w:body>
     <w:p>
       <w:pPr>
@@ -301,27 +301,7 @@
           <w:szCs w:val="18"/>
           <w:lang w:val="en-US"/>
         </w:rPr>
-        <w:t xml:space="preserve">Sponsor – attract with eco conscious mission and promote our </w:t>
-      </w:r>
-      <w:proofErr w:type="gramStart"/>
-      <w:r>
-        <w:rPr>
-          <w:rFonts w:ascii="Helvetica" w:eastAsia="Helvetica" w:hAnsi="Helvetica" w:cs="Helvetica"/>
-          <w:sz w:val="18"/>
-          <w:szCs w:val="18"/>
-          <w:lang w:val="en-US"/>
-        </w:rPr>
-        <w:t>events</w:t>
-      </w:r>
-      <w:proofErr w:type="gramEnd"/>
-      <w:r>
-        <w:rPr>
-          <w:rFonts w:ascii="Helvetica" w:eastAsia="Helvetica" w:hAnsi="Helvetica" w:cs="Helvetica"/>
-          <w:sz w:val="18"/>
-          <w:szCs w:val="18"/>
-          <w:lang w:val="en-US"/>
-        </w:rPr>
-        <w:t xml:space="preserve"> </w:t>
+        <w:t xml:space="preserve">Sponsor – attract with eco conscious mission and promote our events </w:t>
       </w:r>
     </w:p>
     <w:p>
@@ -1294,6 +1274,660 @@
         </w:rPr>
       </w:pPr>
     </w:p>
+    <w:p>
+      <w:pPr>
+        <w:rPr>
+          <w:lang w:val="en-US"/>
+        </w:rPr>
+      </w:pPr>
+    </w:p>
+    <w:p>
+      <w:pPr>
+        <w:rPr>
+          <w:lang w:val="en-US"/>
+        </w:rPr>
+      </w:pPr>
+      <w:r>
+        <w:rPr>
+          <w:lang w:val="en-US"/>
+        </w:rPr>
+        <w:lastRenderedPageBreak/>
+        <w:t>Meredith Notes:</w:t>
+      </w:r>
+    </w:p>
+    <w:p>
+      <w:pPr>
+        <w:rPr>
+          <w:lang w:val="en-US"/>
+        </w:rPr>
+      </w:pPr>
+      <w:r>
+        <w:rPr>
+          <w:lang w:val="en-US"/>
+        </w:rPr>
+        <w:t>Planning</w:t>
+      </w:r>
+    </w:p>
+    <w:p>
+      <w:pPr>
+        <w:rPr>
+          <w:lang w:val="en-US"/>
+        </w:rPr>
+      </w:pPr>
+      <w:r>
+        <w:rPr>
+          <w:lang w:val="en-US"/>
+        </w:rPr>
+        <w:t>--------------------------</w:t>
+      </w:r>
+    </w:p>
+    <w:p>
+      <w:pPr>
+        <w:pStyle w:val="NoSpacing"/>
+        <w:rPr>
+          <w:lang w:val="en-US"/>
+        </w:rPr>
+      </w:pPr>
+      <w:r>
+        <w:rPr>
+          <w:lang w:val="en-US"/>
+        </w:rPr>
+        <w:t>Sitemap:</w:t>
+      </w:r>
+    </w:p>
+    <w:p>
+      <w:pPr>
+        <w:pStyle w:val="NoSpacing"/>
+        <w:rPr>
+          <w:lang w:val="en-US"/>
+        </w:rPr>
+      </w:pPr>
+    </w:p>
+    <w:p>
+      <w:pPr>
+        <w:pStyle w:val="NoSpacing"/>
+        <w:numPr>
+          <w:ilvl w:val="0"/>
+          <w:numId w:val="3"/>
+        </w:numPr>
+        <w:rPr>
+          <w:lang w:val="en-US"/>
+        </w:rPr>
+      </w:pPr>
+      <w:r>
+        <w:rPr>
+          <w:lang w:val="en-US"/>
+        </w:rPr>
+        <w:t>Home</w:t>
+      </w:r>
+    </w:p>
+    <w:p>
+      <w:pPr>
+        <w:pStyle w:val="NoSpacing"/>
+        <w:numPr>
+          <w:ilvl w:val="1"/>
+          <w:numId w:val="3"/>
+        </w:numPr>
+        <w:rPr>
+          <w:lang w:val="en-US"/>
+        </w:rPr>
+      </w:pPr>
+      <w:r>
+        <w:rPr>
+          <w:lang w:val="en-US"/>
+        </w:rPr>
+        <w:t>about</w:t>
+      </w:r>
+    </w:p>
+    <w:p>
+      <w:pPr>
+        <w:pStyle w:val="NoSpacing"/>
+        <w:numPr>
+          <w:ilvl w:val="2"/>
+          <w:numId w:val="3"/>
+        </w:numPr>
+        <w:rPr>
+          <w:lang w:val="en-US"/>
+        </w:rPr>
+      </w:pPr>
+      <w:r>
+        <w:rPr>
+          <w:lang w:val="en-US"/>
+        </w:rPr>
+        <w:t xml:space="preserve">our story (who are the bros? Year established, millennial </w:t>
+      </w:r>
+      <w:proofErr w:type="spellStart"/>
+      <w:r>
+        <w:rPr>
+          <w:lang w:val="en-US"/>
+        </w:rPr>
+        <w:t>signalling</w:t>
+      </w:r>
+      <w:proofErr w:type="spellEnd"/>
+      <w:r>
+        <w:rPr>
+          <w:lang w:val="en-US"/>
+        </w:rPr>
+        <w:t xml:space="preserve"> (new gen of family tradition?), image of owners/staff, lead into mission)</w:t>
+      </w:r>
+    </w:p>
+    <w:p>
+      <w:pPr>
+        <w:pStyle w:val="NoSpacing"/>
+        <w:numPr>
+          <w:ilvl w:val="2"/>
+          <w:numId w:val="3"/>
+        </w:numPr>
+        <w:rPr>
+          <w:lang w:val="en-US"/>
+        </w:rPr>
+      </w:pPr>
+      <w:r>
+        <w:rPr>
+          <w:lang w:val="en-US"/>
+        </w:rPr>
+        <w:t xml:space="preserve">mission (ecological </w:t>
+      </w:r>
+      <w:proofErr w:type="spellStart"/>
+      <w:r>
+        <w:rPr>
+          <w:lang w:val="en-US"/>
+        </w:rPr>
+        <w:t>flavour</w:t>
+      </w:r>
+      <w:proofErr w:type="spellEnd"/>
+      <w:r>
+        <w:rPr>
+          <w:lang w:val="en-US"/>
+        </w:rPr>
+        <w:t>, buzzwords, list initiatives/pledges, make the customer feel like they are helping the planet by buying, vague stock images)</w:t>
+      </w:r>
+    </w:p>
+    <w:p>
+      <w:pPr>
+        <w:pStyle w:val="NoSpacing"/>
+        <w:numPr>
+          <w:ilvl w:val="2"/>
+          <w:numId w:val="3"/>
+        </w:numPr>
+        <w:rPr>
+          <w:lang w:val="en-US"/>
+        </w:rPr>
+      </w:pPr>
+      <w:r>
+        <w:rPr>
+          <w:lang w:val="en-US"/>
+        </w:rPr>
+        <w:t>the brewery (location, history (</w:t>
+      </w:r>
+      <w:proofErr w:type="spellStart"/>
+      <w:proofErr w:type="gramStart"/>
+      <w:r>
+        <w:rPr>
+          <w:lang w:val="en-US"/>
+        </w:rPr>
+        <w:t>eg</w:t>
+      </w:r>
+      <w:proofErr w:type="spellEnd"/>
+      <w:proofErr w:type="gramEnd"/>
+      <w:r>
+        <w:rPr>
+          <w:lang w:val="en-US"/>
+        </w:rPr>
+        <w:t xml:space="preserve"> building or town), brewing technique, what it's like to visit, images of brewing equipment, taproom, bottles/cans, happy customers)</w:t>
+      </w:r>
+    </w:p>
+    <w:p>
+      <w:pPr>
+        <w:pStyle w:val="NoSpacing"/>
+        <w:numPr>
+          <w:ilvl w:val="1"/>
+          <w:numId w:val="3"/>
+        </w:numPr>
+        <w:rPr>
+          <w:lang w:val="en-US"/>
+        </w:rPr>
+      </w:pPr>
+      <w:r>
+        <w:rPr>
+          <w:lang w:val="en-US"/>
+        </w:rPr>
+        <w:t>events</w:t>
+      </w:r>
+    </w:p>
+    <w:p>
+      <w:pPr>
+        <w:pStyle w:val="NoSpacing"/>
+        <w:numPr>
+          <w:ilvl w:val="2"/>
+          <w:numId w:val="3"/>
+        </w:numPr>
+        <w:rPr>
+          <w:lang w:val="en-US"/>
+        </w:rPr>
+      </w:pPr>
+      <w:r>
+        <w:rPr>
+          <w:lang w:val="en-US"/>
+        </w:rPr>
+        <w:t>introduction, set the brewery in the trade show scene</w:t>
+      </w:r>
+    </w:p>
+    <w:p>
+      <w:pPr>
+        <w:pStyle w:val="NoSpacing"/>
+        <w:numPr>
+          <w:ilvl w:val="2"/>
+          <w:numId w:val="3"/>
+        </w:numPr>
+        <w:rPr>
+          <w:lang w:val="en-US"/>
+        </w:rPr>
+      </w:pPr>
+      <w:r>
+        <w:rPr>
+          <w:lang w:val="en-US"/>
+        </w:rPr>
+        <w:t>trade show 1</w:t>
+      </w:r>
+    </w:p>
+    <w:p>
+      <w:pPr>
+        <w:pStyle w:val="NoSpacing"/>
+        <w:numPr>
+          <w:ilvl w:val="2"/>
+          <w:numId w:val="3"/>
+        </w:numPr>
+        <w:rPr>
+          <w:lang w:val="en-US"/>
+        </w:rPr>
+      </w:pPr>
+      <w:r>
+        <w:rPr>
+          <w:lang w:val="en-US"/>
+        </w:rPr>
+        <w:t>trade show 2</w:t>
+      </w:r>
+    </w:p>
+    <w:p>
+      <w:pPr>
+        <w:pStyle w:val="NoSpacing"/>
+        <w:numPr>
+          <w:ilvl w:val="2"/>
+          <w:numId w:val="3"/>
+        </w:numPr>
+        <w:rPr>
+          <w:lang w:val="en-US"/>
+        </w:rPr>
+      </w:pPr>
+      <w:r>
+        <w:rPr>
+          <w:lang w:val="en-US"/>
+        </w:rPr>
+        <w:t>trade show 3</w:t>
+      </w:r>
+    </w:p>
+    <w:p>
+      <w:pPr>
+        <w:pStyle w:val="NoSpacing"/>
+        <w:numPr>
+          <w:ilvl w:val="2"/>
+          <w:numId w:val="3"/>
+        </w:numPr>
+        <w:rPr>
+          <w:lang w:val="en-US"/>
+        </w:rPr>
+      </w:pPr>
+      <w:r>
+        <w:rPr>
+          <w:lang w:val="en-US"/>
+        </w:rPr>
+        <w:t>trade show 4</w:t>
+      </w:r>
+    </w:p>
+    <w:p>
+      <w:pPr>
+        <w:pStyle w:val="NoSpacing"/>
+        <w:numPr>
+          <w:ilvl w:val="2"/>
+          <w:numId w:val="3"/>
+        </w:numPr>
+        <w:rPr>
+          <w:lang w:val="en-US"/>
+        </w:rPr>
+      </w:pPr>
+      <w:r>
+        <w:rPr>
+          <w:lang w:val="en-US"/>
+        </w:rPr>
+        <w:t>each show: large image, title, date, link for more info or to rsvp, possibly short description to talk it up</w:t>
+      </w:r>
+    </w:p>
+    <w:p>
+      <w:pPr>
+        <w:pStyle w:val="NoSpacing"/>
+        <w:numPr>
+          <w:ilvl w:val="2"/>
+          <w:numId w:val="3"/>
+        </w:numPr>
+        <w:rPr>
+          <w:lang w:val="en-US"/>
+        </w:rPr>
+      </w:pPr>
+      <w:r>
+        <w:rPr>
+          <w:lang w:val="en-US"/>
+        </w:rPr>
+        <w:t>stay tuned for more events (offer email signup)</w:t>
+      </w:r>
+    </w:p>
+    <w:p>
+      <w:pPr>
+        <w:pStyle w:val="NoSpacing"/>
+        <w:numPr>
+          <w:ilvl w:val="2"/>
+          <w:numId w:val="3"/>
+        </w:numPr>
+        <w:rPr>
+          <w:lang w:val="en-US"/>
+        </w:rPr>
+      </w:pPr>
+      <w:r>
+        <w:rPr>
+          <w:lang w:val="en-US"/>
+        </w:rPr>
+        <w:t>past successful events (images with captions and/or links)</w:t>
+      </w:r>
+    </w:p>
+    <w:p>
+      <w:pPr>
+        <w:pStyle w:val="NoSpacing"/>
+        <w:numPr>
+          <w:ilvl w:val="2"/>
+          <w:numId w:val="3"/>
+        </w:numPr>
+        <w:rPr>
+          <w:lang w:val="en-US"/>
+        </w:rPr>
+      </w:pPr>
+      <w:proofErr w:type="spellStart"/>
+      <w:r>
+        <w:rPr>
+          <w:lang w:val="en-US"/>
+        </w:rPr>
+        <w:t>instagram</w:t>
+      </w:r>
+      <w:proofErr w:type="spellEnd"/>
+      <w:r>
+        <w:rPr>
+          <w:lang w:val="en-US"/>
+        </w:rPr>
+        <w:t>?</w:t>
+      </w:r>
+    </w:p>
+    <w:p>
+      <w:pPr>
+        <w:pStyle w:val="NoSpacing"/>
+        <w:numPr>
+          <w:ilvl w:val="1"/>
+          <w:numId w:val="3"/>
+        </w:numPr>
+        <w:rPr>
+          <w:lang w:val="en-US"/>
+        </w:rPr>
+      </w:pPr>
+      <w:r>
+        <w:rPr>
+          <w:lang w:val="en-US"/>
+        </w:rPr>
+        <w:t>products</w:t>
+      </w:r>
+    </w:p>
+    <w:p>
+      <w:pPr>
+        <w:pStyle w:val="NoSpacing"/>
+        <w:numPr>
+          <w:ilvl w:val="2"/>
+          <w:numId w:val="3"/>
+        </w:numPr>
+        <w:rPr>
+          <w:lang w:val="en-US"/>
+        </w:rPr>
+      </w:pPr>
+      <w:r>
+        <w:rPr>
+          <w:lang w:val="en-US"/>
+        </w:rPr>
+        <w:t>overview (foodie buzzwords, talk up quality, craftsmanship, brewing philosophy)</w:t>
+      </w:r>
+    </w:p>
+    <w:p>
+      <w:pPr>
+        <w:pStyle w:val="NoSpacing"/>
+        <w:numPr>
+          <w:ilvl w:val="2"/>
+          <w:numId w:val="3"/>
+        </w:numPr>
+        <w:rPr>
+          <w:lang w:val="en-US"/>
+        </w:rPr>
+      </w:pPr>
+      <w:r>
+        <w:rPr>
+          <w:lang w:val="en-US"/>
+        </w:rPr>
+        <w:t>featured beers (image, brief description)</w:t>
+      </w:r>
+    </w:p>
+    <w:p>
+      <w:pPr>
+        <w:pStyle w:val="NoSpacing"/>
+        <w:numPr>
+          <w:ilvl w:val="2"/>
+          <w:numId w:val="3"/>
+        </w:numPr>
+        <w:rPr>
+          <w:lang w:val="en-US"/>
+        </w:rPr>
+      </w:pPr>
+      <w:r>
+        <w:rPr>
+          <w:lang w:val="en-US"/>
+        </w:rPr>
+        <w:t>possibly showcase or discuss one beer that the brewery is famous for (tie into history)</w:t>
+      </w:r>
+    </w:p>
+    <w:p>
+      <w:pPr>
+        <w:pStyle w:val="NoSpacing"/>
+        <w:numPr>
+          <w:ilvl w:val="2"/>
+          <w:numId w:val="3"/>
+        </w:numPr>
+        <w:rPr>
+          <w:lang w:val="en-US"/>
+        </w:rPr>
+      </w:pPr>
+      <w:r>
+        <w:rPr>
+          <w:lang w:val="en-US"/>
+        </w:rPr>
+        <w:t>come try at the taproom</w:t>
+      </w:r>
+    </w:p>
+    <w:p>
+      <w:pPr>
+        <w:pStyle w:val="NoSpacing"/>
+        <w:numPr>
+          <w:ilvl w:val="1"/>
+          <w:numId w:val="3"/>
+        </w:numPr>
+        <w:rPr>
+          <w:lang w:val="en-US"/>
+        </w:rPr>
+      </w:pPr>
+      <w:r>
+        <w:rPr>
+          <w:lang w:val="en-US"/>
+        </w:rPr>
+        <w:t>contact</w:t>
+      </w:r>
+    </w:p>
+    <w:p>
+      <w:pPr>
+        <w:pStyle w:val="NoSpacing"/>
+        <w:numPr>
+          <w:ilvl w:val="2"/>
+          <w:numId w:val="3"/>
+        </w:numPr>
+        <w:rPr>
+          <w:lang w:val="en-US"/>
+        </w:rPr>
+      </w:pPr>
+      <w:r>
+        <w:rPr>
+          <w:lang w:val="en-US"/>
+        </w:rPr>
+        <w:t>address (map image?)</w:t>
+      </w:r>
+    </w:p>
+    <w:p>
+      <w:pPr>
+        <w:pStyle w:val="NoSpacing"/>
+        <w:numPr>
+          <w:ilvl w:val="2"/>
+          <w:numId w:val="3"/>
+        </w:numPr>
+        <w:rPr>
+          <w:lang w:val="en-US"/>
+        </w:rPr>
+      </w:pPr>
+      <w:r>
+        <w:rPr>
+          <w:lang w:val="en-US"/>
+        </w:rPr>
+        <w:t>operating hours</w:t>
+      </w:r>
+    </w:p>
+    <w:p>
+      <w:pPr>
+        <w:pStyle w:val="NoSpacing"/>
+        <w:numPr>
+          <w:ilvl w:val="2"/>
+          <w:numId w:val="3"/>
+        </w:numPr>
+        <w:rPr>
+          <w:lang w:val="en-US"/>
+        </w:rPr>
+      </w:pPr>
+      <w:r>
+        <w:rPr>
+          <w:lang w:val="en-US"/>
+        </w:rPr>
+        <w:t>phone</w:t>
+      </w:r>
+    </w:p>
+    <w:p>
+      <w:pPr>
+        <w:pStyle w:val="NoSpacing"/>
+        <w:numPr>
+          <w:ilvl w:val="2"/>
+          <w:numId w:val="3"/>
+        </w:numPr>
+        <w:rPr>
+          <w:lang w:val="en-US"/>
+        </w:rPr>
+      </w:pPr>
+      <w:r>
+        <w:rPr>
+          <w:lang w:val="en-US"/>
+        </w:rPr>
+        <w:t>email</w:t>
+      </w:r>
+    </w:p>
+    <w:p>
+      <w:pPr>
+        <w:pStyle w:val="NoSpacing"/>
+        <w:numPr>
+          <w:ilvl w:val="2"/>
+          <w:numId w:val="3"/>
+        </w:numPr>
+        <w:rPr>
+          <w:lang w:val="en-US"/>
+        </w:rPr>
+      </w:pPr>
+      <w:r>
+        <w:rPr>
+          <w:lang w:val="en-US"/>
+        </w:rPr>
+        <w:t>form in site?</w:t>
+      </w:r>
+    </w:p>
+    <w:p>
+      <w:pPr>
+        <w:pStyle w:val="NoSpacing"/>
+        <w:numPr>
+          <w:ilvl w:val="2"/>
+          <w:numId w:val="3"/>
+        </w:numPr>
+        <w:rPr>
+          <w:lang w:val="en-US"/>
+        </w:rPr>
+      </w:pPr>
+      <w:r>
+        <w:rPr>
+          <w:lang w:val="en-US"/>
+        </w:rPr>
+        <w:t>links to social accounts</w:t>
+      </w:r>
+    </w:p>
+    <w:p>
+      <w:pPr>
+        <w:pStyle w:val="NoSpacing"/>
+        <w:numPr>
+          <w:ilvl w:val="2"/>
+          <w:numId w:val="3"/>
+        </w:numPr>
+        <w:rPr>
+          <w:lang w:val="en-US"/>
+        </w:rPr>
+      </w:pPr>
+      <w:r>
+        <w:rPr>
+          <w:lang w:val="en-US"/>
+        </w:rPr>
+        <w:t>newsletter sign up</w:t>
+      </w:r>
+    </w:p>
+    <w:p>
+      <w:pPr>
+        <w:pStyle w:val="NoSpacing"/>
+        <w:ind w:firstLine="1440"/>
+        <w:rPr>
+          <w:lang w:val="en-US"/>
+        </w:rPr>
+      </w:pPr>
+    </w:p>
+    <w:p>
+      <w:pPr>
+        <w:pStyle w:val="NoSpacing"/>
+        <w:rPr>
+          <w:lang w:val="en-US"/>
+        </w:rPr>
+      </w:pPr>
+      <w:r>
+        <w:rPr>
+          <w:lang w:val="en-US"/>
+        </w:rPr>
+        <w:tab/>
+      </w:r>
+      <w:r>
+        <w:rPr>
+          <w:lang w:val="en-US"/>
+        </w:rPr>
+        <w:tab/>
+      </w:r>
+    </w:p>
     <w:sectPr>
       <w:pgSz w:w="12240" w:h="15840"/>
       <w:pgMar w:top="1440" w:right="1440" w:bottom="1440" w:left="1440" w:header="720" w:footer="720" w:gutter="0"/>
@@ -1305,7 +1939,7 @@
 </file>
 
 <file path=word/numbering.xml><?xml version="1.0" encoding="utf-8"?>
-<w:numbering xmlns:wpc="http://schemas.microsoft.com/office/word/2010/wordprocessingCanvas" xmlns:cx="http://schemas.microsoft.com/office/drawing/2014/chartex" xmlns:cx1="http://schemas.microsoft.com/office/drawing/2015/9/8/chartex" xmlns:cx2="http://schemas.microsoft.com/office/drawing/2015/10/21/chartex" xmlns:cx3="http://schemas.microsoft.com/office/drawing/2016/5/9/chartex" xmlns:cx4="http://schemas.microsoft.com/office/drawing/2016/5/10/chartex" xmlns:cx5="http://schemas.microsoft.com/office/drawing/2016/5/11/chartex" xmlns:cx6="http://schemas.microsoft.com/office/drawing/2016/5/12/chartex" xmlns:cx7="http://schemas.microsoft.com/office/drawing/2016/5/13/chartex" xmlns:cx8="http://schemas.microsoft.com/office/drawing/2016/5/14/chartex" xmlns:mc="http://schemas.openxmlformats.org/markup-compatibility/2006" xmlns:aink="http://schemas.microsoft.com/office/drawing/2016/ink" xmlns:am3d="http://schemas.microsoft.com/office/drawing/2017/model3d" xmlns:o="urn:schemas-microsoft-com:office:office" xmlns:oel="http://schemas.microsoft.com/office/2019/extlst" xmlns:r="http://schemas.openxmlformats.org/officeDocument/2006/relationships" xmlns:m="http://schemas.openxmlformats.org/officeDocument/2006/math" xmlns:v="urn:schemas-microsoft-com:vml" xmlns:wp14="http://schemas.microsoft.com/office/word/2010/wordprocessingDrawing" xmlns:wp="http://schemas.openxmlformats.org/drawingml/2006/wordprocessingDrawing" xmlns:w10="urn:schemas-microsoft-com:office:word" xmlns:w="http://schemas.openxmlformats.org/wordprocessingml/2006/main" xmlns:w14="http://schemas.microsoft.com/office/word/2010/wordml" xmlns:w15="http://schemas.microsoft.com/office/word/2012/wordml" xmlns:w16cex="http://schemas.microsoft.com/office/word/2018/wordml/cex" xmlns:w16cid="http://schemas.microsoft.com/office/word/2016/wordml/cid" xmlns:w16="http://schemas.microsoft.com/office/word/2018/wordml" xmlns:w16du="http://schemas.microsoft.com/office/word/2023/wordml/word16du" xmlns:w16sdtdh="http://schemas.microsoft.com/office/word/2020/wordml/sdtdatahash" xmlns:w16se="http://schemas.microsoft.com/office/word/2015/wordml/symex" xmlns:wpg="http://schemas.microsoft.com/office/word/2010/wordprocessingGroup" xmlns:wpi="http://schemas.microsoft.com/office/word/2010/wordprocessingInk" xmlns:wne="http://schemas.microsoft.com/office/word/2006/wordml" xmlns:wps="http://schemas.microsoft.com/office/word/2010/wordprocessingShape" mc:Ignorable="w14 w15 w16se w16cid w16 w16cex w16sdtdh wp14">
+<w:numbering xmlns:wpc="http://schemas.microsoft.com/office/word/2010/wordprocessingCanvas" xmlns:cx="http://schemas.microsoft.com/office/drawing/2014/chartex" xmlns:cx1="http://schemas.microsoft.com/office/drawing/2015/9/8/chartex" xmlns:cx2="http://schemas.microsoft.com/office/drawing/2015/10/21/chartex" xmlns:cx3="http://schemas.microsoft.com/office/drawing/2016/5/9/chartex" xmlns:cx4="http://schemas.microsoft.com/office/drawing/2016/5/10/chartex" xmlns:cx5="http://schemas.microsoft.com/office/drawing/2016/5/11/chartex" xmlns:cx6="http://schemas.microsoft.com/office/drawing/2016/5/12/chartex" xmlns:cx7="http://schemas.microsoft.com/office/drawing/2016/5/13/chartex" xmlns:cx8="http://schemas.microsoft.com/office/drawing/2016/5/14/chartex" xmlns:mc="http://schemas.openxmlformats.org/markup-compatibility/2006" xmlns:aink="http://schemas.microsoft.com/office/drawing/2016/ink" xmlns:am3d="http://schemas.microsoft.com/office/drawing/2017/model3d" xmlns:o="urn:schemas-microsoft-com:office:office" xmlns:oel="http://schemas.microsoft.com/office/2019/extlst" xmlns:r="http://schemas.openxmlformats.org/officeDocument/2006/relationships" xmlns:m="http://schemas.openxmlformats.org/officeDocument/2006/math" xmlns:v="urn:schemas-microsoft-com:vml" xmlns:wp14="http://schemas.microsoft.com/office/word/2010/wordprocessingDrawing" xmlns:wp="http://schemas.openxmlformats.org/drawingml/2006/wordprocessingDrawing" xmlns:w10="urn:schemas-microsoft-com:office:word" xmlns:w="http://schemas.openxmlformats.org/wordprocessingml/2006/main" xmlns:w14="http://schemas.microsoft.com/office/word/2010/wordml" xmlns:w15="http://schemas.microsoft.com/office/word/2012/wordml" xmlns:w16cex="http://schemas.microsoft.com/office/word/2018/wordml/cex" xmlns:w16cid="http://schemas.microsoft.com/office/word/2016/wordml/cid" xmlns:w16="http://schemas.microsoft.com/office/word/2018/wordml" xmlns:w16sdtdh="http://schemas.microsoft.com/office/word/2020/wordml/sdtdatahash" xmlns:w16se="http://schemas.microsoft.com/office/word/2015/wordml/symex" xmlns:wpg="http://schemas.microsoft.com/office/word/2010/wordprocessingGroup" xmlns:wpi="http://schemas.microsoft.com/office/word/2010/wordprocessingInk" xmlns:wne="http://schemas.microsoft.com/office/word/2006/wordml" xmlns:wps="http://schemas.microsoft.com/office/word/2010/wordprocessingShape" mc:Ignorable="w14 w15 w16se w16cid w16 w16cex w16sdtdh wp14">
   <w:abstractNum w:abstractNumId="0" w15:restartNumberingAfterBreak="0">
     <w:nsid w:val="2AFE05D1"/>
     <w:multiLevelType w:val="hybridMultilevel"/>
@@ -1420,6 +2054,119 @@
     </w:lvl>
   </w:abstractNum>
   <w:abstractNum w:abstractNumId="1" w15:restartNumberingAfterBreak="0">
+    <w:nsid w:val="36145947"/>
+    <w:multiLevelType w:val="hybridMultilevel"/>
+    <w:tmpl w:val="6456AAB6"/>
+    <w:lvl w:ilvl="0" w:tplc="04090001">
+      <w:start w:val="1"/>
+      <w:numFmt w:val="bullet"/>
+      <w:lvlText w:val=""/>
+      <w:lvlJc w:val="left"/>
+      <w:pPr>
+        <w:ind w:left="720" w:hanging="360"/>
+      </w:pPr>
+      <w:rPr>
+        <w:rFonts w:ascii="Symbol" w:hAnsi="Symbol" w:hint="default"/>
+      </w:rPr>
+    </w:lvl>
+    <w:lvl w:ilvl="1" w:tplc="04090003">
+      <w:start w:val="1"/>
+      <w:numFmt w:val="bullet"/>
+      <w:lvlText w:val="o"/>
+      <w:lvlJc w:val="left"/>
+      <w:pPr>
+        <w:ind w:left="1440" w:hanging="360"/>
+      </w:pPr>
+      <w:rPr>
+        <w:rFonts w:ascii="Courier New" w:hAnsi="Courier New" w:cs="Courier New" w:hint="default"/>
+      </w:rPr>
+    </w:lvl>
+    <w:lvl w:ilvl="2" w:tplc="04090005">
+      <w:start w:val="1"/>
+      <w:numFmt w:val="bullet"/>
+      <w:lvlText w:val=""/>
+      <w:lvlJc w:val="left"/>
+      <w:pPr>
+        <w:ind w:left="2160" w:hanging="360"/>
+      </w:pPr>
+      <w:rPr>
+        <w:rFonts w:ascii="Wingdings" w:hAnsi="Wingdings" w:hint="default"/>
+      </w:rPr>
+    </w:lvl>
+    <w:lvl w:ilvl="3" w:tplc="04090001" w:tentative="1">
+      <w:start w:val="1"/>
+      <w:numFmt w:val="bullet"/>
+      <w:lvlText w:val=""/>
+      <w:lvlJc w:val="left"/>
+      <w:pPr>
+        <w:ind w:left="2880" w:hanging="360"/>
+      </w:pPr>
+      <w:rPr>
+        <w:rFonts w:ascii="Symbol" w:hAnsi="Symbol" w:hint="default"/>
+      </w:rPr>
+    </w:lvl>
+    <w:lvl w:ilvl="4" w:tplc="04090003" w:tentative="1">
+      <w:start w:val="1"/>
+      <w:numFmt w:val="bullet"/>
+      <w:lvlText w:val="o"/>
+      <w:lvlJc w:val="left"/>
+      <w:pPr>
+        <w:ind w:left="3600" w:hanging="360"/>
+      </w:pPr>
+      <w:rPr>
+        <w:rFonts w:ascii="Courier New" w:hAnsi="Courier New" w:cs="Courier New" w:hint="default"/>
+      </w:rPr>
+    </w:lvl>
+    <w:lvl w:ilvl="5" w:tplc="04090005" w:tentative="1">
+      <w:start w:val="1"/>
+      <w:numFmt w:val="bullet"/>
+      <w:lvlText w:val=""/>
+      <w:lvlJc w:val="left"/>
+      <w:pPr>
+        <w:ind w:left="4320" w:hanging="360"/>
+      </w:pPr>
+      <w:rPr>
+        <w:rFonts w:ascii="Wingdings" w:hAnsi="Wingdings" w:hint="default"/>
+      </w:rPr>
+    </w:lvl>
+    <w:lvl w:ilvl="6" w:tplc="04090001" w:tentative="1">
+      <w:start w:val="1"/>
+      <w:numFmt w:val="bullet"/>
+      <w:lvlText w:val=""/>
+      <w:lvlJc w:val="left"/>
+      <w:pPr>
+        <w:ind w:left="5040" w:hanging="360"/>
+      </w:pPr>
+      <w:rPr>
+        <w:rFonts w:ascii="Symbol" w:hAnsi="Symbol" w:hint="default"/>
+      </w:rPr>
+    </w:lvl>
+    <w:lvl w:ilvl="7" w:tplc="04090003" w:tentative="1">
+      <w:start w:val="1"/>
+      <w:numFmt w:val="bullet"/>
+      <w:lvlText w:val="o"/>
+      <w:lvlJc w:val="left"/>
+      <w:pPr>
+        <w:ind w:left="5760" w:hanging="360"/>
+      </w:pPr>
+      <w:rPr>
+        <w:rFonts w:ascii="Courier New" w:hAnsi="Courier New" w:cs="Courier New" w:hint="default"/>
+      </w:rPr>
+    </w:lvl>
+    <w:lvl w:ilvl="8" w:tplc="04090005" w:tentative="1">
+      <w:start w:val="1"/>
+      <w:numFmt w:val="bullet"/>
+      <w:lvlText w:val=""/>
+      <w:lvlJc w:val="left"/>
+      <w:pPr>
+        <w:ind w:left="6480" w:hanging="360"/>
+      </w:pPr>
+      <w:rPr>
+        <w:rFonts w:ascii="Wingdings" w:hAnsi="Wingdings" w:hint="default"/>
+      </w:rPr>
+    </w:lvl>
+  </w:abstractNum>
+  <w:abstractNum w:abstractNumId="2" w15:restartNumberingAfterBreak="0">
     <w:nsid w:val="746E85A5"/>
     <w:multiLevelType w:val="hybridMultilevel"/>
     <w:tmpl w:val="FFFFFFFF"/>
@@ -1506,10 +2253,13 @@
     </w:lvl>
   </w:abstractNum>
   <w:num w:numId="1" w16cid:durableId="1595281818">
-    <w:abstractNumId w:val="1"/>
+    <w:abstractNumId w:val="2"/>
   </w:num>
   <w:num w:numId="2" w16cid:durableId="612247518">
     <w:abstractNumId w:val="0"/>
+  </w:num>
+  <w:num w:numId="3" w16cid:durableId="1003124888">
+    <w:abstractNumId w:val="1"/>
   </w:num>
 </w:numbering>
 </file>
@@ -1987,6 +2737,15 @@
       <w:contextualSpacing/>
     </w:pPr>
   </w:style>
+  <w:style w:type="paragraph" w:styleId="NoSpacing">
+    <w:name w:val="No Spacing"/>
+    <w:uiPriority w:val="1"/>
+    <w:qFormat/>
+    <w:rsid w:val="00F63C53"/>
+    <w:pPr>
+      <w:spacing w:after="0" w:line="240" w:lineRule="auto"/>
+    </w:pPr>
+  </w:style>
 </w:styles>
 </file>
 
@@ -2286,20 +3045,20 @@
 </file>
 
 <file path=customXml/item1.xml><?xml version="1.0" encoding="utf-8"?>
-<p:properties xmlns:p="http://schemas.microsoft.com/office/2006/metadata/properties" xmlns:xsi="http://www.w3.org/2001/XMLSchema-instance" xmlns:pc="http://schemas.microsoft.com/office/infopath/2007/PartnerControls">
-  <documentManagement>
-    <_activity xmlns="39bb523c-240c-4d28-82fb-4424f0c13735" xsi:nil="true"/>
-  </documentManagement>
-</p:properties>
-</file>
-
-<file path=customXml/item2.xml><?xml version="1.0" encoding="utf-8"?>
 <?mso-contentType ?>
 <FormTemplates xmlns="http://schemas.microsoft.com/sharepoint/v3/contenttype/forms">
   <Display>DocumentLibraryForm</Display>
   <Edit>DocumentLibraryForm</Edit>
   <New>DocumentLibraryForm</New>
 </FormTemplates>
+</file>
+
+<file path=customXml/item2.xml><?xml version="1.0" encoding="utf-8"?>
+<p:properties xmlns:p="http://schemas.microsoft.com/office/2006/metadata/properties" xmlns:xsi="http://www.w3.org/2001/XMLSchema-instance" xmlns:pc="http://schemas.microsoft.com/office/infopath/2007/PartnerControls">
+  <documentManagement>
+    <_activity xmlns="39bb523c-240c-4d28-82fb-4424f0c13735" xsi:nil="true"/>
+  </documentManagement>
+</p:properties>
 </file>
 
 <file path=customXml/item3.xml><?xml version="1.0" encoding="utf-8"?>
@@ -2512,19 +3271,19 @@
 </file>
 
 <file path=customXml/itemProps1.xml><?xml version="1.0" encoding="utf-8"?>
+<ds:datastoreItem xmlns:ds="http://schemas.openxmlformats.org/officeDocument/2006/customXml" ds:itemID="{715961EA-BDDB-40D8-8A08-28E26E3D4156}">
+  <ds:schemaRefs>
+    <ds:schemaRef ds:uri="http://schemas.microsoft.com/sharepoint/v3/contenttype/forms"/>
+  </ds:schemaRefs>
+</ds:datastoreItem>
+</file>
+
+<file path=customXml/itemProps2.xml><?xml version="1.0" encoding="utf-8"?>
 <ds:datastoreItem xmlns:ds="http://schemas.openxmlformats.org/officeDocument/2006/customXml" ds:itemID="{0266EDA0-0AC4-4777-95E5-99162ADABC1E}">
   <ds:schemaRefs>
     <ds:schemaRef ds:uri="http://schemas.microsoft.com/office/2006/metadata/properties"/>
     <ds:schemaRef ds:uri="http://schemas.microsoft.com/office/infopath/2007/PartnerControls"/>
     <ds:schemaRef ds:uri="39bb523c-240c-4d28-82fb-4424f0c13735"/>
-  </ds:schemaRefs>
-</ds:datastoreItem>
-</file>
-
-<file path=customXml/itemProps2.xml><?xml version="1.0" encoding="utf-8"?>
-<ds:datastoreItem xmlns:ds="http://schemas.openxmlformats.org/officeDocument/2006/customXml" ds:itemID="{715961EA-BDDB-40D8-8A08-28E26E3D4156}">
-  <ds:schemaRefs>
-    <ds:schemaRef ds:uri="http://schemas.microsoft.com/sharepoint/v3/contenttype/forms"/>
   </ds:schemaRefs>
 </ds:datastoreItem>
 </file>

</xml_diff>